<commit_message>
Update resume and generate a PDF
</commit_message>
<xml_diff>
--- a/resume/MarinaMilette_resume.docx
+++ b/resume/MarinaMilette_resume.docx
@@ -34,7 +34,6 @@
                 <w:rFonts w:ascii="Arial" w:hAnsi="Arial" w:cs="Arial"/>
               </w:rPr>
             </w:pPr>
-            <w:bookmarkStart w:id="0" w:name="_GoBack" w:colFirst="0" w:colLast="0"/>
             <w:r>
               <w:rPr>
                 <w:rFonts w:ascii="Arial" w:hAnsi="Arial" w:cs="Arial"/>
@@ -130,7 +129,6 @@
         </w:tc>
       </w:tr>
     </w:tbl>
-    <w:bookmarkEnd w:id="0"/>
     <w:p>
       <w:pPr>
         <w:spacing w:before="100" w:beforeAutospacing="1" w:after="100" w:afterAutospacing="1" w:line="240" w:lineRule="auto"/>
@@ -194,7 +192,27 @@
           <w:sz w:val="24"/>
           <w:szCs w:val="24"/>
         </w:rPr>
-        <w:t xml:space="preserve"> who finds satisfaction in clean code and efficient solutions. Looking for a team environment with opportunity for professional growth.</w:t>
+        <w:t xml:space="preserve"> who finds satisfaction in </w:t>
+      </w:r>
+      <w:r>
+        <w:rPr>
+          <w:rFonts w:ascii="Arial" w:hAnsi="Arial" w:cs="Arial"/>
+          <w:color w:val="222222"/>
+          <w:sz w:val="24"/>
+          <w:szCs w:val="24"/>
+        </w:rPr>
+        <w:t>c</w:t>
+      </w:r>
+      <w:bookmarkStart w:id="0" w:name="_GoBack"/>
+      <w:bookmarkEnd w:id="0"/>
+      <w:r>
+        <w:rPr>
+          <w:rFonts w:ascii="Arial" w:hAnsi="Arial" w:cs="Arial"/>
+          <w:color w:val="222222"/>
+          <w:sz w:val="24"/>
+          <w:szCs w:val="24"/>
+        </w:rPr>
+        <w:t>lean code and efficient solutions. Looking for a team environment with opportunity for professional growth.</w:t>
       </w:r>
     </w:p>
     <w:p>
@@ -952,7 +970,7 @@
           <w:color w:val="222222"/>
           <w:lang w:eastAsia="en-CA"/>
         </w:rPr>
-        <w:t>–</w:t>
+        <w:t>-</w:t>
       </w:r>
       <w:r>
         <w:rPr>
@@ -1093,7 +1111,7 @@
           <w:color w:val="222222"/>
           <w:lang w:eastAsia="en-CA"/>
         </w:rPr>
-        <w:t>–</w:t>
+        <w:t>-</w:t>
       </w:r>
       <w:r>
         <w:rPr>

</xml_diff>

<commit_message>
Add resume button, link unicorn, and update resume info
</commit_message>
<xml_diff>
--- a/resume/MarinaMilette_resume.docx
+++ b/resume/MarinaMilette_resume.docx
@@ -31,12 +31,12 @@
               <w:pStyle w:val="Heading1"/>
               <w:outlineLvl w:val="0"/>
               <w:rPr>
-                <w:rFonts w:ascii="Arial" w:hAnsi="Arial" w:cs="Arial"/>
+                <w:rFonts w:cs="Arial"/>
               </w:rPr>
             </w:pPr>
             <w:r>
               <w:rPr>
-                <w:rFonts w:ascii="Arial" w:hAnsi="Arial" w:cs="Arial"/>
+                <w:rFonts w:cs="Arial"/>
               </w:rPr>
               <w:t>Marina Milette</w:t>
             </w:r>
@@ -57,7 +57,7 @@
               <w:ind w:left="-360"/>
               <w:jc w:val="right"/>
               <w:rPr>
-                <w:rFonts w:ascii="Arial" w:eastAsia="Times New Roman" w:hAnsi="Arial" w:cs="Arial"/>
+                <w:rFonts w:eastAsia="Times New Roman" w:cs="Arial"/>
                 <w:color w:val="FF7A7A"/>
                 <w:sz w:val="24"/>
                 <w:szCs w:val="24"/>
@@ -68,7 +68,7 @@
               <w:r>
                 <w:rPr>
                   <w:rStyle w:val="Hyperlink"/>
-                  <w:rFonts w:ascii="Arial" w:eastAsia="Times New Roman" w:hAnsi="Arial" w:cs="Arial"/>
+                  <w:rFonts w:eastAsia="Times New Roman" w:cs="Arial"/>
                   <w:color w:val="FF7A7A"/>
                   <w:sz w:val="24"/>
                   <w:szCs w:val="24"/>
@@ -79,7 +79,7 @@
               <w:r>
                 <w:rPr>
                   <w:rStyle w:val="Hyperlink"/>
-                  <w:rFonts w:ascii="Arial" w:eastAsia="Times New Roman" w:hAnsi="Arial" w:cs="Arial"/>
+                  <w:rFonts w:eastAsia="Times New Roman" w:cs="Arial"/>
                   <w:color w:val="FF7A7A"/>
                   <w:sz w:val="24"/>
                   <w:szCs w:val="24"/>
@@ -90,7 +90,7 @@
               <w:r>
                 <w:rPr>
                   <w:rStyle w:val="Hyperlink"/>
-                  <w:rFonts w:ascii="Arial" w:eastAsia="Times New Roman" w:hAnsi="Arial" w:cs="Arial"/>
+                  <w:rFonts w:eastAsia="Times New Roman" w:cs="Arial"/>
                   <w:color w:val="FF7A7A"/>
                   <w:sz w:val="24"/>
                   <w:szCs w:val="24"/>
@@ -105,7 +105,7 @@
               <w:spacing w:after="100" w:afterAutospacing="1"/>
               <w:jc w:val="right"/>
               <w:rPr>
-                <w:rFonts w:ascii="Arial" w:eastAsia="Times New Roman" w:hAnsi="Arial" w:cs="Arial"/>
+                <w:rFonts w:eastAsia="Times New Roman" w:cs="Arial"/>
                 <w:color w:val="FF9393"/>
                 <w:sz w:val="24"/>
                 <w:szCs w:val="24"/>
@@ -115,7 +115,7 @@
             <w:hyperlink r:id="rId8" w:history="1">
               <w:r>
                 <w:rPr>
-                  <w:rFonts w:ascii="Arial" w:eastAsia="Times New Roman" w:hAnsi="Arial" w:cs="Arial"/>
+                  <w:rFonts w:eastAsia="Times New Roman" w:cs="Arial"/>
                   <w:color w:val="FF7A7A"/>
                   <w:sz w:val="24"/>
                   <w:szCs w:val="24"/>
@@ -134,15 +134,15 @@
         <w:spacing w:before="100" w:beforeAutospacing="1" w:after="100" w:afterAutospacing="1" w:line="240" w:lineRule="auto"/>
         <w:outlineLvl w:val="1"/>
         <w:rPr>
-          <w:rFonts w:ascii="Arial" w:hAnsi="Arial" w:cs="Arial"/>
-          <w:color w:val="222222"/>
-          <w:sz w:val="24"/>
-          <w:szCs w:val="24"/>
-        </w:rPr>
-      </w:pPr>
-      <w:r>
-        <w:rPr>
-          <w:rFonts w:ascii="Arial" w:hAnsi="Arial" w:cs="Arial"/>
+          <w:rFonts w:cs="Arial"/>
+          <w:color w:val="222222"/>
+          <w:sz w:val="24"/>
+          <w:szCs w:val="24"/>
+        </w:rPr>
+      </w:pPr>
+      <w:r>
+        <w:rPr>
+          <w:rFonts w:cs="Arial"/>
           <w:color w:val="222222"/>
           <w:sz w:val="24"/>
           <w:szCs w:val="24"/>
@@ -151,7 +151,7 @@
       </w:r>
       <w:r>
         <w:rPr>
-          <w:rFonts w:ascii="Arial" w:hAnsi="Arial" w:cs="Arial"/>
+          <w:rFonts w:cs="Arial"/>
           <w:color w:val="222222"/>
           <w:sz w:val="24"/>
           <w:szCs w:val="24"/>
@@ -160,7 +160,7 @@
       </w:r>
       <w:r>
         <w:rPr>
-          <w:rFonts w:ascii="Arial" w:hAnsi="Arial" w:cs="Arial"/>
+          <w:rFonts w:cs="Arial"/>
           <w:color w:val="222222"/>
           <w:sz w:val="24"/>
           <w:szCs w:val="24"/>
@@ -169,7 +169,7 @@
       </w:r>
       <w:r>
         <w:rPr>
-          <w:rFonts w:ascii="Arial" w:hAnsi="Arial" w:cs="Arial"/>
+          <w:rFonts w:cs="Arial"/>
           <w:color w:val="222222"/>
           <w:sz w:val="24"/>
           <w:szCs w:val="24"/>
@@ -178,7 +178,7 @@
       </w:r>
       <w:r>
         <w:rPr>
-          <w:rFonts w:ascii="Arial" w:hAnsi="Arial" w:cs="Arial"/>
+          <w:rFonts w:cs="Arial"/>
           <w:color w:val="222222"/>
           <w:sz w:val="24"/>
           <w:szCs w:val="24"/>
@@ -187,7 +187,7 @@
       </w:r>
       <w:r>
         <w:rPr>
-          <w:rFonts w:ascii="Arial" w:hAnsi="Arial" w:cs="Arial"/>
+          <w:rFonts w:cs="Arial"/>
           <w:color w:val="222222"/>
           <w:sz w:val="24"/>
           <w:szCs w:val="24"/>
@@ -196,18 +196,16 @@
       </w:r>
       <w:r>
         <w:rPr>
-          <w:rFonts w:ascii="Arial" w:hAnsi="Arial" w:cs="Arial"/>
+          <w:rFonts w:cs="Arial"/>
           <w:color w:val="222222"/>
           <w:sz w:val="24"/>
           <w:szCs w:val="24"/>
         </w:rPr>
         <w:t>c</w:t>
       </w:r>
-      <w:bookmarkStart w:id="0" w:name="_GoBack"/>
-      <w:bookmarkEnd w:id="0"/>
-      <w:r>
-        <w:rPr>
-          <w:rFonts w:ascii="Arial" w:hAnsi="Arial" w:cs="Arial"/>
+      <w:r>
+        <w:rPr>
+          <w:rFonts w:cs="Arial"/>
           <w:color w:val="222222"/>
           <w:sz w:val="24"/>
           <w:szCs w:val="24"/>
@@ -223,7 +221,7 @@
         <w:spacing w:before="100" w:beforeAutospacing="1" w:after="240" w:line="240" w:lineRule="auto"/>
         <w:outlineLvl w:val="1"/>
         <w:rPr>
-          <w:rFonts w:ascii="Arial" w:eastAsia="Times New Roman" w:hAnsi="Arial" w:cs="Arial"/>
+          <w:rFonts w:eastAsia="Times New Roman" w:cs="Arial"/>
           <w:b/>
           <w:bCs/>
           <w:color w:val="222222"/>
@@ -234,7 +232,7 @@
       </w:pPr>
       <w:r>
         <w:rPr>
-          <w:rFonts w:ascii="Arial" w:eastAsia="Times New Roman" w:hAnsi="Arial" w:cs="Arial"/>
+          <w:rFonts w:eastAsia="Times New Roman" w:cs="Arial"/>
           <w:b/>
           <w:bCs/>
           <w:color w:val="222222"/>
@@ -278,7 +276,7 @@
               <w:spacing w:before="100" w:beforeAutospacing="1" w:after="100" w:afterAutospacing="1"/>
               <w:jc w:val="center"/>
               <w:rPr>
-                <w:rFonts w:ascii="Arial" w:eastAsia="Times New Roman" w:hAnsi="Arial" w:cs="Arial"/>
+                <w:rFonts w:eastAsia="Times New Roman" w:cs="Arial"/>
                 <w:color w:val="222222"/>
                 <w:sz w:val="24"/>
                 <w:szCs w:val="24"/>
@@ -287,7 +285,7 @@
             </w:pPr>
             <w:r>
               <w:rPr>
-                <w:rFonts w:ascii="Arial" w:eastAsia="Times New Roman" w:hAnsi="Arial" w:cs="Arial"/>
+                <w:rFonts w:eastAsia="Times New Roman" w:cs="Arial"/>
                 <w:color w:val="222222"/>
                 <w:sz w:val="24"/>
                 <w:szCs w:val="24"/>
@@ -306,7 +304,7 @@
               <w:spacing w:before="100" w:beforeAutospacing="1" w:after="100" w:afterAutospacing="1"/>
               <w:jc w:val="center"/>
               <w:rPr>
-                <w:rFonts w:ascii="Arial" w:eastAsia="Times New Roman" w:hAnsi="Arial" w:cs="Arial"/>
+                <w:rFonts w:eastAsia="Times New Roman" w:cs="Arial"/>
                 <w:color w:val="222222"/>
                 <w:sz w:val="24"/>
                 <w:szCs w:val="24"/>
@@ -315,7 +313,7 @@
             </w:pPr>
             <w:r>
               <w:rPr>
-                <w:rFonts w:ascii="Arial" w:eastAsia="Times New Roman" w:hAnsi="Arial" w:cs="Arial"/>
+                <w:rFonts w:eastAsia="Times New Roman" w:cs="Arial"/>
                 <w:color w:val="222222"/>
                 <w:sz w:val="24"/>
                 <w:szCs w:val="24"/>
@@ -334,7 +332,7 @@
               <w:spacing w:before="100" w:beforeAutospacing="1" w:after="100" w:afterAutospacing="1"/>
               <w:jc w:val="center"/>
               <w:rPr>
-                <w:rFonts w:ascii="Arial" w:eastAsia="Times New Roman" w:hAnsi="Arial" w:cs="Arial"/>
+                <w:rFonts w:eastAsia="Times New Roman" w:cs="Arial"/>
                 <w:color w:val="222222"/>
                 <w:sz w:val="24"/>
                 <w:szCs w:val="24"/>
@@ -343,7 +341,7 @@
             </w:pPr>
             <w:r>
               <w:rPr>
-                <w:rFonts w:ascii="Arial" w:eastAsia="Times New Roman" w:hAnsi="Arial" w:cs="Arial"/>
+                <w:rFonts w:eastAsia="Times New Roman" w:cs="Arial"/>
                 <w:color w:val="222222"/>
                 <w:sz w:val="24"/>
                 <w:szCs w:val="24"/>
@@ -362,7 +360,7 @@
               <w:spacing w:before="100" w:beforeAutospacing="1" w:after="100" w:afterAutospacing="1"/>
               <w:jc w:val="center"/>
               <w:rPr>
-                <w:rFonts w:ascii="Arial" w:eastAsia="Times New Roman" w:hAnsi="Arial" w:cs="Arial"/>
+                <w:rFonts w:eastAsia="Times New Roman" w:cs="Arial"/>
                 <w:color w:val="222222"/>
                 <w:sz w:val="24"/>
                 <w:szCs w:val="24"/>
@@ -371,7 +369,7 @@
             </w:pPr>
             <w:r>
               <w:rPr>
-                <w:rFonts w:ascii="Arial" w:eastAsia="Times New Roman" w:hAnsi="Arial" w:cs="Arial"/>
+                <w:rFonts w:eastAsia="Times New Roman" w:cs="Arial"/>
                 <w:color w:val="222222"/>
                 <w:sz w:val="24"/>
                 <w:szCs w:val="24"/>
@@ -392,7 +390,7 @@
               <w:spacing w:before="100" w:beforeAutospacing="1" w:after="100" w:afterAutospacing="1"/>
               <w:jc w:val="center"/>
               <w:rPr>
-                <w:rFonts w:ascii="Arial" w:eastAsia="Times New Roman" w:hAnsi="Arial" w:cs="Arial"/>
+                <w:rFonts w:eastAsia="Times New Roman" w:cs="Arial"/>
                 <w:color w:val="222222"/>
                 <w:sz w:val="24"/>
                 <w:szCs w:val="24"/>
@@ -401,7 +399,7 @@
             </w:pPr>
             <w:r>
               <w:rPr>
-                <w:rFonts w:ascii="Arial" w:eastAsia="Times New Roman" w:hAnsi="Arial" w:cs="Arial"/>
+                <w:rFonts w:eastAsia="Times New Roman" w:cs="Arial"/>
                 <w:color w:val="222222"/>
                 <w:sz w:val="24"/>
                 <w:szCs w:val="24"/>
@@ -420,7 +418,7 @@
               <w:spacing w:before="100" w:beforeAutospacing="1" w:after="100" w:afterAutospacing="1"/>
               <w:jc w:val="center"/>
               <w:rPr>
-                <w:rFonts w:ascii="Arial" w:eastAsia="Times New Roman" w:hAnsi="Arial" w:cs="Arial"/>
+                <w:rFonts w:eastAsia="Times New Roman" w:cs="Arial"/>
                 <w:color w:val="222222"/>
                 <w:sz w:val="24"/>
                 <w:szCs w:val="24"/>
@@ -429,7 +427,7 @@
             </w:pPr>
             <w:r>
               <w:rPr>
-                <w:rFonts w:ascii="Arial" w:eastAsia="Times New Roman" w:hAnsi="Arial" w:cs="Arial"/>
+                <w:rFonts w:eastAsia="Times New Roman" w:cs="Arial"/>
                 <w:color w:val="222222"/>
                 <w:sz w:val="24"/>
                 <w:szCs w:val="24"/>
@@ -448,7 +446,7 @@
               <w:spacing w:before="100" w:beforeAutospacing="1" w:after="100" w:afterAutospacing="1"/>
               <w:jc w:val="center"/>
               <w:rPr>
-                <w:rFonts w:ascii="Arial" w:eastAsia="Times New Roman" w:hAnsi="Arial" w:cs="Arial"/>
+                <w:rFonts w:eastAsia="Times New Roman" w:cs="Arial"/>
                 <w:color w:val="222222"/>
                 <w:sz w:val="24"/>
                 <w:szCs w:val="24"/>
@@ -457,7 +455,7 @@
             </w:pPr>
             <w:r>
               <w:rPr>
-                <w:rFonts w:ascii="Arial" w:eastAsia="Times New Roman" w:hAnsi="Arial" w:cs="Arial"/>
+                <w:rFonts w:eastAsia="Times New Roman" w:cs="Arial"/>
                 <w:color w:val="222222"/>
                 <w:sz w:val="24"/>
                 <w:szCs w:val="24"/>
@@ -476,7 +474,7 @@
               <w:spacing w:before="100" w:beforeAutospacing="1" w:after="100" w:afterAutospacing="1"/>
               <w:jc w:val="center"/>
               <w:rPr>
-                <w:rFonts w:ascii="Arial" w:eastAsia="Times New Roman" w:hAnsi="Arial" w:cs="Arial"/>
+                <w:rFonts w:eastAsia="Times New Roman" w:cs="Arial"/>
                 <w:color w:val="222222"/>
                 <w:sz w:val="24"/>
                 <w:szCs w:val="24"/>
@@ -485,7 +483,7 @@
             </w:pPr>
             <w:r>
               <w:rPr>
-                <w:rFonts w:ascii="Arial" w:eastAsia="Times New Roman" w:hAnsi="Arial" w:cs="Arial"/>
+                <w:rFonts w:eastAsia="Times New Roman" w:cs="Arial"/>
                 <w:color w:val="222222"/>
                 <w:sz w:val="24"/>
                 <w:szCs w:val="24"/>
@@ -505,7 +503,7 @@
         <w:spacing w:before="100" w:beforeAutospacing="1" w:after="120" w:line="240" w:lineRule="auto"/>
         <w:outlineLvl w:val="1"/>
         <w:rPr>
-          <w:rFonts w:ascii="Arial" w:eastAsia="Times New Roman" w:hAnsi="Arial" w:cs="Arial"/>
+          <w:rFonts w:eastAsia="Times New Roman" w:cs="Arial"/>
           <w:b/>
           <w:bCs/>
           <w:color w:val="222222"/>
@@ -516,7 +514,7 @@
       </w:pPr>
       <w:r>
         <w:rPr>
-          <w:rFonts w:ascii="Arial" w:eastAsia="Times New Roman" w:hAnsi="Arial" w:cs="Arial"/>
+          <w:rFonts w:eastAsia="Times New Roman" w:cs="Arial"/>
           <w:b/>
           <w:bCs/>
           <w:color w:val="222222"/>
@@ -532,16 +530,16 @@
         <w:spacing w:before="100" w:beforeAutospacing="1" w:after="0" w:line="240" w:lineRule="auto"/>
         <w:outlineLvl w:val="2"/>
         <w:rPr>
-          <w:rFonts w:ascii="Arial" w:eastAsia="Times New Roman" w:hAnsi="Arial" w:cs="Arial"/>
-          <w:color w:val="222222"/>
-          <w:sz w:val="24"/>
-          <w:szCs w:val="24"/>
-          <w:lang w:eastAsia="en-CA"/>
-        </w:rPr>
-      </w:pPr>
-      <w:r>
-        <w:rPr>
-          <w:rFonts w:ascii="Arial" w:eastAsia="Times New Roman" w:hAnsi="Arial" w:cs="Arial"/>
+          <w:rFonts w:eastAsia="Times New Roman" w:cs="Arial"/>
+          <w:color w:val="222222"/>
+          <w:sz w:val="24"/>
+          <w:szCs w:val="24"/>
+          <w:lang w:eastAsia="en-CA"/>
+        </w:rPr>
+      </w:pPr>
+      <w:r>
+        <w:rPr>
+          <w:rFonts w:eastAsia="Times New Roman" w:cs="Arial"/>
           <w:b/>
           <w:bCs/>
           <w:color w:val="222222"/>
@@ -553,7 +551,7 @@
       </w:r>
       <w:r>
         <w:rPr>
-          <w:rFonts w:ascii="Arial" w:eastAsia="Times New Roman" w:hAnsi="Arial" w:cs="Arial"/>
+          <w:rFonts w:eastAsia="Times New Roman" w:cs="Arial"/>
           <w:b/>
           <w:bCs/>
           <w:color w:val="222222"/>
@@ -566,7 +564,7 @@
       <w:hyperlink r:id="rId9" w:history="1">
         <w:r>
           <w:rPr>
-            <w:rFonts w:ascii="Arial" w:eastAsia="Times New Roman" w:hAnsi="Arial" w:cs="Arial"/>
+            <w:rFonts w:eastAsia="Times New Roman" w:cs="Arial"/>
             <w:color w:val="FF7A7A"/>
             <w:sz w:val="24"/>
             <w:szCs w:val="24"/>
@@ -581,7 +579,7 @@
       <w:pPr>
         <w:spacing w:after="120" w:line="240" w:lineRule="auto"/>
         <w:rPr>
-          <w:rFonts w:ascii="Arial" w:eastAsia="Times New Roman" w:hAnsi="Arial" w:cs="Arial"/>
+          <w:rFonts w:eastAsia="Times New Roman" w:cs="Arial"/>
           <w:i/>
           <w:iCs/>
           <w:color w:val="222222"/>
@@ -590,7 +588,7 @@
       </w:pPr>
       <w:r>
         <w:rPr>
-          <w:rFonts w:ascii="Arial" w:eastAsia="Times New Roman" w:hAnsi="Arial" w:cs="Arial"/>
+          <w:rFonts w:eastAsia="Times New Roman" w:cs="Arial"/>
           <w:i/>
           <w:iCs/>
           <w:color w:val="222222"/>
@@ -608,16 +606,16 @@
         <w:spacing w:after="100" w:afterAutospacing="1" w:line="240" w:lineRule="auto"/>
         <w:ind w:left="714" w:hanging="357"/>
         <w:rPr>
-          <w:rFonts w:ascii="Arial" w:eastAsia="Times New Roman" w:hAnsi="Arial" w:cs="Arial"/>
-          <w:color w:val="222222"/>
-          <w:sz w:val="24"/>
-          <w:szCs w:val="24"/>
-          <w:lang w:eastAsia="en-CA"/>
-        </w:rPr>
-      </w:pPr>
-      <w:r>
-        <w:rPr>
-          <w:rFonts w:ascii="Arial" w:eastAsia="Times New Roman" w:hAnsi="Arial" w:cs="Arial"/>
+          <w:rFonts w:eastAsia="Times New Roman" w:cs="Arial"/>
+          <w:color w:val="222222"/>
+          <w:sz w:val="24"/>
+          <w:szCs w:val="24"/>
+          <w:lang w:eastAsia="en-CA"/>
+        </w:rPr>
+      </w:pPr>
+      <w:r>
+        <w:rPr>
+          <w:rFonts w:eastAsia="Times New Roman" w:cs="Arial"/>
           <w:color w:val="222222"/>
           <w:sz w:val="24"/>
           <w:szCs w:val="24"/>
@@ -627,7 +625,7 @@
       </w:r>
       <w:r>
         <w:rPr>
-          <w:rFonts w:ascii="Arial" w:eastAsia="Times New Roman" w:hAnsi="Arial" w:cs="Arial"/>
+          <w:rFonts w:eastAsia="Times New Roman" w:cs="Arial"/>
           <w:color w:val="222222"/>
           <w:sz w:val="24"/>
           <w:szCs w:val="24"/>
@@ -644,16 +642,16 @@
         </w:numPr>
         <w:spacing w:before="100" w:beforeAutospacing="1" w:after="100" w:afterAutospacing="1" w:line="240" w:lineRule="auto"/>
         <w:rPr>
-          <w:rFonts w:ascii="Arial" w:eastAsia="Times New Roman" w:hAnsi="Arial" w:cs="Arial"/>
-          <w:color w:val="222222"/>
-          <w:sz w:val="24"/>
-          <w:szCs w:val="24"/>
-          <w:lang w:eastAsia="en-CA"/>
-        </w:rPr>
-      </w:pPr>
-      <w:r>
-        <w:rPr>
-          <w:rFonts w:ascii="Arial" w:eastAsia="Times New Roman" w:hAnsi="Arial" w:cs="Arial"/>
+          <w:rFonts w:eastAsia="Times New Roman" w:cs="Arial"/>
+          <w:color w:val="222222"/>
+          <w:sz w:val="24"/>
+          <w:szCs w:val="24"/>
+          <w:lang w:eastAsia="en-CA"/>
+        </w:rPr>
+      </w:pPr>
+      <w:r>
+        <w:rPr>
+          <w:rFonts w:eastAsia="Times New Roman" w:cs="Arial"/>
           <w:color w:val="222222"/>
           <w:sz w:val="24"/>
           <w:szCs w:val="24"/>
@@ -663,7 +661,7 @@
       </w:r>
       <w:r>
         <w:rPr>
-          <w:rFonts w:ascii="Arial" w:eastAsia="Times New Roman" w:hAnsi="Arial" w:cs="Arial"/>
+          <w:rFonts w:eastAsia="Times New Roman" w:cs="Arial"/>
           <w:color w:val="222222"/>
           <w:sz w:val="24"/>
           <w:szCs w:val="24"/>
@@ -673,7 +671,7 @@
       </w:r>
       <w:r>
         <w:rPr>
-          <w:rFonts w:ascii="Arial" w:eastAsia="Times New Roman" w:hAnsi="Arial" w:cs="Arial"/>
+          <w:rFonts w:eastAsia="Times New Roman" w:cs="Arial"/>
           <w:color w:val="222222"/>
           <w:sz w:val="24"/>
           <w:szCs w:val="24"/>
@@ -683,7 +681,7 @@
       </w:r>
       <w:r>
         <w:rPr>
-          <w:rFonts w:ascii="Arial" w:eastAsia="Times New Roman" w:hAnsi="Arial" w:cs="Arial"/>
+          <w:rFonts w:eastAsia="Times New Roman" w:cs="Arial"/>
           <w:color w:val="222222"/>
           <w:sz w:val="24"/>
           <w:szCs w:val="24"/>
@@ -700,16 +698,16 @@
         </w:numPr>
         <w:spacing w:before="100" w:beforeAutospacing="1" w:after="100" w:afterAutospacing="1" w:line="240" w:lineRule="auto"/>
         <w:rPr>
-          <w:rFonts w:ascii="Arial" w:eastAsia="Times New Roman" w:hAnsi="Arial" w:cs="Arial"/>
-          <w:color w:val="222222"/>
-          <w:sz w:val="24"/>
-          <w:szCs w:val="24"/>
-          <w:lang w:eastAsia="en-CA"/>
-        </w:rPr>
-      </w:pPr>
-      <w:r>
-        <w:rPr>
-          <w:rFonts w:ascii="Arial" w:eastAsia="Times New Roman" w:hAnsi="Arial" w:cs="Arial"/>
+          <w:rFonts w:eastAsia="Times New Roman" w:cs="Arial"/>
+          <w:color w:val="222222"/>
+          <w:sz w:val="24"/>
+          <w:szCs w:val="24"/>
+          <w:lang w:eastAsia="en-CA"/>
+        </w:rPr>
+      </w:pPr>
+      <w:r>
+        <w:rPr>
+          <w:rFonts w:eastAsia="Times New Roman" w:cs="Arial"/>
           <w:color w:val="222222"/>
           <w:sz w:val="24"/>
           <w:szCs w:val="24"/>
@@ -719,7 +717,7 @@
       </w:r>
       <w:r>
         <w:rPr>
-          <w:rFonts w:ascii="Arial" w:eastAsia="Times New Roman" w:hAnsi="Arial" w:cs="Arial"/>
+          <w:rFonts w:eastAsia="Times New Roman" w:cs="Arial"/>
           <w:color w:val="222222"/>
           <w:sz w:val="24"/>
           <w:szCs w:val="24"/>
@@ -729,7 +727,7 @@
       </w:r>
       <w:r>
         <w:rPr>
-          <w:rFonts w:ascii="Arial" w:eastAsia="Times New Roman" w:hAnsi="Arial" w:cs="Arial"/>
+          <w:rFonts w:eastAsia="Times New Roman" w:cs="Arial"/>
           <w:color w:val="222222"/>
           <w:sz w:val="24"/>
           <w:szCs w:val="24"/>
@@ -739,7 +737,7 @@
       </w:r>
       <w:r>
         <w:rPr>
-          <w:rFonts w:ascii="Arial" w:eastAsia="Times New Roman" w:hAnsi="Arial" w:cs="Arial"/>
+          <w:rFonts w:eastAsia="Times New Roman" w:cs="Arial"/>
           <w:color w:val="222222"/>
           <w:sz w:val="24"/>
           <w:szCs w:val="24"/>
@@ -749,7 +747,7 @@
       </w:r>
       <w:r>
         <w:rPr>
-          <w:rFonts w:ascii="Arial" w:eastAsia="Times New Roman" w:hAnsi="Arial" w:cs="Arial"/>
+          <w:rFonts w:eastAsia="Times New Roman" w:cs="Arial"/>
           <w:color w:val="222222"/>
           <w:sz w:val="24"/>
           <w:szCs w:val="24"/>
@@ -759,7 +757,7 @@
       </w:r>
       <w:r>
         <w:rPr>
-          <w:rFonts w:ascii="Arial" w:eastAsia="Times New Roman" w:hAnsi="Arial" w:cs="Arial"/>
+          <w:rFonts w:eastAsia="Times New Roman" w:cs="Arial"/>
           <w:color w:val="222222"/>
           <w:sz w:val="24"/>
           <w:szCs w:val="24"/>
@@ -776,16 +774,16 @@
         <w:spacing w:before="100" w:beforeAutospacing="1" w:after="0" w:line="240" w:lineRule="auto"/>
         <w:outlineLvl w:val="2"/>
         <w:rPr>
-          <w:rFonts w:ascii="Arial" w:eastAsia="Times New Roman" w:hAnsi="Arial" w:cs="Arial"/>
-          <w:color w:val="222222"/>
-          <w:sz w:val="24"/>
-          <w:szCs w:val="24"/>
-          <w:lang w:eastAsia="en-CA"/>
-        </w:rPr>
-      </w:pPr>
-      <w:r>
-        <w:rPr>
-          <w:rFonts w:ascii="Arial" w:eastAsia="Times New Roman" w:hAnsi="Arial" w:cs="Arial"/>
+          <w:rFonts w:eastAsia="Times New Roman" w:cs="Arial"/>
+          <w:color w:val="222222"/>
+          <w:sz w:val="24"/>
+          <w:szCs w:val="24"/>
+          <w:lang w:eastAsia="en-CA"/>
+        </w:rPr>
+      </w:pPr>
+      <w:r>
+        <w:rPr>
+          <w:rFonts w:eastAsia="Times New Roman" w:cs="Arial"/>
           <w:b/>
           <w:bCs/>
           <w:color w:val="222222"/>
@@ -797,7 +795,7 @@
       </w:r>
       <w:r>
         <w:rPr>
-          <w:rFonts w:ascii="Arial" w:eastAsia="Times New Roman" w:hAnsi="Arial" w:cs="Arial"/>
+          <w:rFonts w:eastAsia="Times New Roman" w:cs="Arial"/>
           <w:b/>
           <w:bCs/>
           <w:color w:val="222222"/>
@@ -809,7 +807,7 @@
       </w:r>
       <w:r>
         <w:rPr>
-          <w:rFonts w:ascii="Arial" w:eastAsia="Times New Roman" w:hAnsi="Arial" w:cs="Arial"/>
+          <w:rFonts w:eastAsia="Times New Roman" w:cs="Arial"/>
           <w:color w:val="222222"/>
           <w:sz w:val="24"/>
           <w:szCs w:val="24"/>
@@ -822,7 +820,7 @@
       <w:pPr>
         <w:spacing w:after="120" w:line="240" w:lineRule="auto"/>
         <w:rPr>
-          <w:rFonts w:ascii="Arial" w:eastAsia="Times New Roman" w:hAnsi="Arial" w:cs="Arial"/>
+          <w:rFonts w:eastAsia="Times New Roman" w:cs="Arial"/>
           <w:i/>
           <w:iCs/>
           <w:color w:val="222222"/>
@@ -831,7 +829,7 @@
       </w:pPr>
       <w:r>
         <w:rPr>
-          <w:rFonts w:ascii="Arial" w:eastAsia="Times New Roman" w:hAnsi="Arial" w:cs="Arial"/>
+          <w:rFonts w:eastAsia="Times New Roman" w:cs="Arial"/>
           <w:i/>
           <w:iCs/>
           <w:color w:val="222222"/>
@@ -844,16 +842,16 @@
       <w:pPr>
         <w:spacing w:after="100" w:afterAutospacing="1" w:line="240" w:lineRule="auto"/>
         <w:rPr>
-          <w:rFonts w:ascii="Arial" w:eastAsia="Times New Roman" w:hAnsi="Arial" w:cs="Arial"/>
-          <w:color w:val="222222"/>
-          <w:sz w:val="24"/>
-          <w:szCs w:val="24"/>
-          <w:lang w:eastAsia="en-CA"/>
-        </w:rPr>
-      </w:pPr>
-      <w:r>
-        <w:rPr>
-          <w:rFonts w:ascii="Arial" w:eastAsia="Times New Roman" w:hAnsi="Arial" w:cs="Arial"/>
+          <w:rFonts w:eastAsia="Times New Roman" w:cs="Arial"/>
+          <w:color w:val="222222"/>
+          <w:sz w:val="24"/>
+          <w:szCs w:val="24"/>
+          <w:lang w:eastAsia="en-CA"/>
+        </w:rPr>
+      </w:pPr>
+      <w:r>
+        <w:rPr>
+          <w:rFonts w:eastAsia="Times New Roman" w:cs="Arial"/>
           <w:color w:val="222222"/>
           <w:sz w:val="24"/>
           <w:szCs w:val="24"/>
@@ -863,7 +861,7 @@
       </w:r>
       <w:r>
         <w:rPr>
-          <w:rFonts w:ascii="Arial" w:eastAsia="Times New Roman" w:hAnsi="Arial" w:cs="Arial"/>
+          <w:rFonts w:eastAsia="Times New Roman" w:cs="Arial"/>
           <w:color w:val="222222"/>
           <w:sz w:val="24"/>
           <w:szCs w:val="24"/>
@@ -873,7 +871,7 @@
       </w:r>
       <w:r>
         <w:rPr>
-          <w:rFonts w:ascii="Arial" w:eastAsia="Times New Roman" w:hAnsi="Arial" w:cs="Arial"/>
+          <w:rFonts w:eastAsia="Times New Roman" w:cs="Arial"/>
           <w:color w:val="222222"/>
           <w:sz w:val="24"/>
           <w:szCs w:val="24"/>
@@ -883,7 +881,7 @@
       </w:r>
       <w:r>
         <w:rPr>
-          <w:rFonts w:ascii="Arial" w:eastAsia="Times New Roman" w:hAnsi="Arial" w:cs="Arial"/>
+          <w:rFonts w:eastAsia="Times New Roman" w:cs="Arial"/>
           <w:color w:val="222222"/>
           <w:sz w:val="24"/>
           <w:szCs w:val="24"/>
@@ -897,7 +895,7 @@
         <w:spacing w:before="100" w:beforeAutospacing="1" w:after="0" w:line="240" w:lineRule="auto"/>
         <w:outlineLvl w:val="2"/>
         <w:rPr>
-          <w:rFonts w:ascii="Arial" w:eastAsia="Times New Roman" w:hAnsi="Arial" w:cs="Arial"/>
+          <w:rFonts w:eastAsia="Times New Roman" w:cs="Arial"/>
           <w:b/>
           <w:bCs/>
           <w:color w:val="222222"/>
@@ -908,7 +906,7 @@
       </w:pPr>
       <w:r>
         <w:rPr>
-          <w:rFonts w:ascii="Arial" w:eastAsia="Times New Roman" w:hAnsi="Arial" w:cs="Arial"/>
+          <w:rFonts w:eastAsia="Times New Roman" w:cs="Arial"/>
           <w:b/>
           <w:bCs/>
           <w:color w:val="222222"/>
@@ -920,7 +918,7 @@
       </w:r>
       <w:r>
         <w:rPr>
-          <w:rFonts w:ascii="Arial" w:eastAsia="Times New Roman" w:hAnsi="Arial" w:cs="Arial"/>
+          <w:rFonts w:eastAsia="Times New Roman" w:cs="Arial"/>
           <w:b/>
           <w:bCs/>
           <w:color w:val="222222"/>
@@ -932,7 +930,7 @@
       </w:r>
       <w:r>
         <w:rPr>
-          <w:rFonts w:ascii="Arial" w:eastAsia="Times New Roman" w:hAnsi="Arial" w:cs="Arial"/>
+          <w:rFonts w:eastAsia="Times New Roman" w:cs="Arial"/>
           <w:color w:val="222222"/>
           <w:sz w:val="24"/>
           <w:szCs w:val="24"/>
@@ -940,12 +938,14 @@
         </w:rPr>
         <w:t>Algonquin College Applied Research and Development</w:t>
       </w:r>
+      <w:bookmarkStart w:id="0" w:name="_GoBack"/>
+      <w:bookmarkEnd w:id="0"/>
     </w:p>
     <w:p>
       <w:pPr>
         <w:spacing w:after="120" w:line="240" w:lineRule="auto"/>
         <w:rPr>
-          <w:rFonts w:ascii="Arial" w:eastAsia="Times New Roman" w:hAnsi="Arial" w:cs="Arial"/>
+          <w:rFonts w:eastAsia="Times New Roman" w:cs="Arial"/>
           <w:i/>
           <w:iCs/>
           <w:color w:val="222222"/>
@@ -954,7 +954,7 @@
       </w:pPr>
       <w:r>
         <w:rPr>
-          <w:rFonts w:ascii="Arial" w:eastAsia="Times New Roman" w:hAnsi="Arial" w:cs="Arial"/>
+          <w:rFonts w:eastAsia="Times New Roman" w:cs="Arial"/>
           <w:i/>
           <w:iCs/>
           <w:color w:val="222222"/>
@@ -964,7 +964,7 @@
       </w:r>
       <w:r>
         <w:rPr>
-          <w:rFonts w:ascii="Arial" w:eastAsia="Times New Roman" w:hAnsi="Arial" w:cs="Arial"/>
+          <w:rFonts w:eastAsia="Times New Roman" w:cs="Arial"/>
           <w:i/>
           <w:iCs/>
           <w:color w:val="222222"/>
@@ -974,7 +974,7 @@
       </w:r>
       <w:r>
         <w:rPr>
-          <w:rFonts w:ascii="Arial" w:eastAsia="Times New Roman" w:hAnsi="Arial" w:cs="Arial"/>
+          <w:rFonts w:eastAsia="Times New Roman" w:cs="Arial"/>
           <w:i/>
           <w:iCs/>
           <w:color w:val="222222"/>
@@ -987,16 +987,16 @@
       <w:pPr>
         <w:spacing w:after="100" w:afterAutospacing="1" w:line="240" w:lineRule="auto"/>
         <w:rPr>
-          <w:rFonts w:ascii="Arial" w:eastAsia="Times New Roman" w:hAnsi="Arial" w:cs="Arial"/>
-          <w:color w:val="222222"/>
-          <w:sz w:val="24"/>
-          <w:szCs w:val="24"/>
-          <w:lang w:eastAsia="en-CA"/>
-        </w:rPr>
-      </w:pPr>
-      <w:r>
-        <w:rPr>
-          <w:rFonts w:ascii="Arial" w:eastAsia="Times New Roman" w:hAnsi="Arial" w:cs="Arial"/>
+          <w:rFonts w:eastAsia="Times New Roman" w:cs="Arial"/>
+          <w:color w:val="222222"/>
+          <w:sz w:val="24"/>
+          <w:szCs w:val="24"/>
+          <w:lang w:eastAsia="en-CA"/>
+        </w:rPr>
+      </w:pPr>
+      <w:r>
+        <w:rPr>
+          <w:rFonts w:eastAsia="Times New Roman" w:cs="Arial"/>
           <w:color w:val="222222"/>
           <w:sz w:val="24"/>
           <w:szCs w:val="24"/>
@@ -1013,7 +1013,7 @@
         <w:spacing w:before="100" w:beforeAutospacing="1" w:after="120" w:line="240" w:lineRule="auto"/>
         <w:outlineLvl w:val="1"/>
         <w:rPr>
-          <w:rFonts w:ascii="Arial" w:eastAsia="Times New Roman" w:hAnsi="Arial" w:cs="Arial"/>
+          <w:rFonts w:eastAsia="Times New Roman" w:cs="Arial"/>
           <w:b/>
           <w:bCs/>
           <w:color w:val="222222"/>
@@ -1024,7 +1024,7 @@
       </w:pPr>
       <w:r>
         <w:rPr>
-          <w:rFonts w:ascii="Arial" w:eastAsia="Times New Roman" w:hAnsi="Arial" w:cs="Arial"/>
+          <w:rFonts w:eastAsia="Times New Roman" w:cs="Arial"/>
           <w:b/>
           <w:bCs/>
           <w:color w:val="222222"/>
@@ -1040,16 +1040,16 @@
         <w:spacing w:before="100" w:beforeAutospacing="1" w:after="0" w:line="240" w:lineRule="auto"/>
         <w:outlineLvl w:val="2"/>
         <w:rPr>
-          <w:rFonts w:ascii="Arial" w:eastAsia="Times New Roman" w:hAnsi="Arial" w:cs="Arial"/>
-          <w:color w:val="222222"/>
-          <w:sz w:val="24"/>
-          <w:szCs w:val="24"/>
-          <w:lang w:eastAsia="en-CA"/>
-        </w:rPr>
-      </w:pPr>
-      <w:r>
-        <w:rPr>
-          <w:rFonts w:ascii="Arial" w:eastAsia="Times New Roman" w:hAnsi="Arial" w:cs="Arial"/>
+          <w:rFonts w:eastAsia="Times New Roman" w:cs="Arial"/>
+          <w:color w:val="222222"/>
+          <w:sz w:val="24"/>
+          <w:szCs w:val="24"/>
+          <w:lang w:eastAsia="en-CA"/>
+        </w:rPr>
+      </w:pPr>
+      <w:r>
+        <w:rPr>
+          <w:rFonts w:eastAsia="Times New Roman" w:cs="Arial"/>
           <w:b/>
           <w:bCs/>
           <w:color w:val="222222"/>
@@ -1061,7 +1061,7 @@
       </w:r>
       <w:r>
         <w:rPr>
-          <w:rFonts w:ascii="Arial" w:eastAsia="Times New Roman" w:hAnsi="Arial" w:cs="Arial"/>
+          <w:rFonts w:eastAsia="Times New Roman" w:cs="Arial"/>
           <w:b/>
           <w:bCs/>
           <w:color w:val="222222"/>
@@ -1073,7 +1073,7 @@
       </w:r>
       <w:r>
         <w:rPr>
-          <w:rFonts w:ascii="Arial" w:eastAsia="Times New Roman" w:hAnsi="Arial" w:cs="Arial"/>
+          <w:rFonts w:eastAsia="Times New Roman" w:cs="Arial"/>
           <w:color w:val="222222"/>
           <w:sz w:val="24"/>
           <w:szCs w:val="24"/>
@@ -1086,7 +1086,7 @@
       <w:pPr>
         <w:spacing w:after="120" w:line="240" w:lineRule="auto"/>
         <w:rPr>
-          <w:rFonts w:ascii="Arial" w:eastAsia="Times New Roman" w:hAnsi="Arial" w:cs="Arial"/>
+          <w:rFonts w:eastAsia="Times New Roman" w:cs="Arial"/>
           <w:i/>
           <w:iCs/>
           <w:color w:val="222222"/>
@@ -1095,7 +1095,7 @@
       </w:pPr>
       <w:r>
         <w:rPr>
-          <w:rFonts w:ascii="Arial" w:eastAsia="Times New Roman" w:hAnsi="Arial" w:cs="Arial"/>
+          <w:rFonts w:eastAsia="Times New Roman" w:cs="Arial"/>
           <w:i/>
           <w:iCs/>
           <w:color w:val="222222"/>
@@ -1105,7 +1105,7 @@
       </w:r>
       <w:r>
         <w:rPr>
-          <w:rFonts w:ascii="Arial" w:eastAsia="Times New Roman" w:hAnsi="Arial" w:cs="Arial"/>
+          <w:rFonts w:eastAsia="Times New Roman" w:cs="Arial"/>
           <w:i/>
           <w:iCs/>
           <w:color w:val="222222"/>
@@ -1115,7 +1115,7 @@
       </w:r>
       <w:r>
         <w:rPr>
-          <w:rFonts w:ascii="Arial" w:eastAsia="Times New Roman" w:hAnsi="Arial" w:cs="Arial"/>
+          <w:rFonts w:eastAsia="Times New Roman" w:cs="Arial"/>
           <w:i/>
           <w:iCs/>
           <w:color w:val="222222"/>
@@ -1128,7 +1128,7 @@
       <w:pPr>
         <w:spacing w:after="0" w:line="240" w:lineRule="auto"/>
         <w:rPr>
-          <w:rFonts w:ascii="Arial" w:eastAsia="Times New Roman" w:hAnsi="Arial" w:cs="Arial"/>
+          <w:rFonts w:eastAsia="Times New Roman" w:cs="Arial"/>
           <w:i/>
           <w:iCs/>
           <w:color w:val="222222"/>
@@ -1137,7 +1137,7 @@
       </w:pPr>
       <w:r>
         <w:rPr>
-          <w:rFonts w:ascii="Arial" w:eastAsia="Times New Roman" w:hAnsi="Arial" w:cs="Arial"/>
+          <w:rFonts w:eastAsia="Times New Roman" w:cs="Arial"/>
           <w:color w:val="222222"/>
           <w:sz w:val="24"/>
           <w:szCs w:val="24"/>
@@ -1147,7 +1147,7 @@
       </w:r>
       <w:r>
         <w:rPr>
-          <w:rFonts w:ascii="Arial" w:eastAsia="Times New Roman" w:hAnsi="Arial" w:cs="Arial"/>
+          <w:rFonts w:eastAsia="Times New Roman" w:cs="Arial"/>
           <w:color w:val="222222"/>
           <w:sz w:val="24"/>
           <w:szCs w:val="24"/>
@@ -1157,7 +1157,7 @@
       </w:r>
       <w:r>
         <w:rPr>
-          <w:rFonts w:ascii="Arial" w:eastAsia="Times New Roman" w:hAnsi="Arial" w:cs="Arial"/>
+          <w:rFonts w:eastAsia="Times New Roman" w:cs="Arial"/>
           <w:color w:val="222222"/>
           <w:sz w:val="24"/>
           <w:szCs w:val="24"/>
@@ -1171,16 +1171,16 @@
         <w:spacing w:before="100" w:beforeAutospacing="1" w:after="0" w:line="240" w:lineRule="auto"/>
         <w:outlineLvl w:val="2"/>
         <w:rPr>
-          <w:rFonts w:ascii="Arial" w:eastAsia="Times New Roman" w:hAnsi="Arial" w:cs="Arial"/>
-          <w:color w:val="222222"/>
-          <w:sz w:val="24"/>
-          <w:szCs w:val="24"/>
-          <w:lang w:eastAsia="en-CA"/>
-        </w:rPr>
-      </w:pPr>
-      <w:r>
-        <w:rPr>
-          <w:rFonts w:ascii="Arial" w:eastAsia="Times New Roman" w:hAnsi="Arial" w:cs="Arial"/>
+          <w:rFonts w:eastAsia="Times New Roman" w:cs="Arial"/>
+          <w:color w:val="222222"/>
+          <w:sz w:val="24"/>
+          <w:szCs w:val="24"/>
+          <w:lang w:eastAsia="en-CA"/>
+        </w:rPr>
+      </w:pPr>
+      <w:r>
+        <w:rPr>
+          <w:rFonts w:eastAsia="Times New Roman" w:cs="Arial"/>
           <w:b/>
           <w:bCs/>
           <w:color w:val="222222"/>
@@ -1192,7 +1192,7 @@
       </w:r>
       <w:r>
         <w:rPr>
-          <w:rFonts w:ascii="Arial" w:eastAsia="Times New Roman" w:hAnsi="Arial" w:cs="Arial"/>
+          <w:rFonts w:eastAsia="Times New Roman" w:cs="Arial"/>
           <w:b/>
           <w:bCs/>
           <w:color w:val="222222"/>
@@ -1204,7 +1204,7 @@
       </w:r>
       <w:r>
         <w:rPr>
-          <w:rFonts w:ascii="Arial" w:eastAsia="Times New Roman" w:hAnsi="Arial" w:cs="Arial"/>
+          <w:rFonts w:eastAsia="Times New Roman" w:cs="Arial"/>
           <w:color w:val="222222"/>
           <w:sz w:val="24"/>
           <w:szCs w:val="24"/>
@@ -1217,7 +1217,7 @@
       <w:pPr>
         <w:spacing w:after="120" w:line="240" w:lineRule="auto"/>
         <w:rPr>
-          <w:rFonts w:ascii="Arial" w:eastAsia="Times New Roman" w:hAnsi="Arial" w:cs="Arial"/>
+          <w:rFonts w:eastAsia="Times New Roman" w:cs="Arial"/>
           <w:i/>
           <w:iCs/>
           <w:color w:val="222222"/>
@@ -1226,7 +1226,7 @@
       </w:pPr>
       <w:r>
         <w:rPr>
-          <w:rFonts w:ascii="Arial" w:eastAsia="Times New Roman" w:hAnsi="Arial" w:cs="Arial"/>
+          <w:rFonts w:eastAsia="Times New Roman" w:cs="Arial"/>
           <w:i/>
           <w:iCs/>
           <w:color w:val="222222"/>
@@ -1236,7 +1236,7 @@
       </w:r>
       <w:r>
         <w:rPr>
-          <w:rFonts w:ascii="Arial" w:eastAsia="Times New Roman" w:hAnsi="Arial" w:cs="Arial"/>
+          <w:rFonts w:eastAsia="Times New Roman" w:cs="Arial"/>
           <w:i/>
           <w:iCs/>
           <w:color w:val="222222"/>
@@ -1246,7 +1246,7 @@
       </w:r>
       <w:r>
         <w:rPr>
-          <w:rFonts w:ascii="Arial" w:eastAsia="Times New Roman" w:hAnsi="Arial" w:cs="Arial"/>
+          <w:rFonts w:eastAsia="Times New Roman" w:cs="Arial"/>
           <w:i/>
           <w:iCs/>
           <w:color w:val="222222"/>
@@ -1259,16 +1259,16 @@
       <w:pPr>
         <w:spacing w:after="100" w:afterAutospacing="1" w:line="240" w:lineRule="auto"/>
         <w:rPr>
-          <w:rFonts w:ascii="Arial" w:eastAsia="Times New Roman" w:hAnsi="Arial" w:cs="Arial"/>
-          <w:color w:val="222222"/>
-          <w:sz w:val="24"/>
-          <w:szCs w:val="24"/>
-          <w:lang w:eastAsia="en-CA"/>
-        </w:rPr>
-      </w:pPr>
-      <w:r>
-        <w:rPr>
-          <w:rFonts w:ascii="Arial" w:eastAsia="Times New Roman" w:hAnsi="Arial" w:cs="Arial"/>
+          <w:rFonts w:eastAsia="Times New Roman" w:cs="Arial"/>
+          <w:color w:val="222222"/>
+          <w:sz w:val="24"/>
+          <w:szCs w:val="24"/>
+          <w:lang w:eastAsia="en-CA"/>
+        </w:rPr>
+      </w:pPr>
+      <w:r>
+        <w:rPr>
+          <w:rFonts w:eastAsia="Times New Roman" w:cs="Arial"/>
           <w:color w:val="222222"/>
           <w:sz w:val="24"/>
           <w:szCs w:val="24"/>
@@ -1285,7 +1285,7 @@
         <w:spacing w:before="100" w:beforeAutospacing="1" w:after="120" w:line="240" w:lineRule="auto"/>
         <w:outlineLvl w:val="1"/>
         <w:rPr>
-          <w:rFonts w:ascii="Arial" w:eastAsia="Times New Roman" w:hAnsi="Arial" w:cs="Arial"/>
+          <w:rFonts w:eastAsia="Times New Roman" w:cs="Arial"/>
           <w:b/>
           <w:bCs/>
           <w:color w:val="222222"/>
@@ -1296,7 +1296,7 @@
       </w:pPr>
       <w:r>
         <w:rPr>
-          <w:rFonts w:ascii="Arial" w:eastAsia="Times New Roman" w:hAnsi="Arial" w:cs="Arial"/>
+          <w:rFonts w:eastAsia="Times New Roman" w:cs="Arial"/>
           <w:b/>
           <w:bCs/>
           <w:color w:val="222222"/>
@@ -1311,16 +1311,16 @@
       <w:pPr>
         <w:spacing w:before="100" w:beforeAutospacing="1" w:after="100" w:afterAutospacing="1" w:line="240" w:lineRule="auto"/>
         <w:rPr>
-          <w:rFonts w:ascii="Arial" w:eastAsia="Times New Roman" w:hAnsi="Arial" w:cs="Arial"/>
-          <w:color w:val="222222"/>
-          <w:sz w:val="24"/>
-          <w:szCs w:val="24"/>
-          <w:lang w:eastAsia="en-CA"/>
-        </w:rPr>
-      </w:pPr>
-      <w:r>
-        <w:rPr>
-          <w:rFonts w:ascii="Arial" w:eastAsia="Times New Roman" w:hAnsi="Arial" w:cs="Arial"/>
+          <w:rFonts w:eastAsia="Times New Roman" w:cs="Arial"/>
+          <w:color w:val="222222"/>
+          <w:sz w:val="24"/>
+          <w:szCs w:val="24"/>
+          <w:lang w:eastAsia="en-CA"/>
+        </w:rPr>
+      </w:pPr>
+      <w:r>
+        <w:rPr>
+          <w:rFonts w:eastAsia="Times New Roman" w:cs="Arial"/>
           <w:color w:val="222222"/>
           <w:sz w:val="24"/>
           <w:szCs w:val="24"/>
@@ -1331,7 +1331,7 @@
       <w:hyperlink r:id="rId10" w:history="1">
         <w:r>
           <w:rPr>
-            <w:rFonts w:ascii="Arial" w:eastAsia="Times New Roman" w:hAnsi="Arial" w:cs="Arial"/>
+            <w:rFonts w:eastAsia="Times New Roman" w:cs="Arial"/>
             <w:color w:val="FF7A7A"/>
             <w:sz w:val="24"/>
             <w:szCs w:val="24"/>
@@ -1342,7 +1342,7 @@
         </w:r>
         <w:r>
           <w:rPr>
-            <w:rFonts w:ascii="Arial" w:eastAsia="Times New Roman" w:hAnsi="Arial" w:cs="Arial"/>
+            <w:rFonts w:eastAsia="Times New Roman" w:cs="Arial"/>
             <w:color w:val="FF7A7A"/>
             <w:sz w:val="24"/>
             <w:szCs w:val="24"/>
@@ -1354,7 +1354,7 @@
       </w:hyperlink>
       <w:r>
         <w:rPr>
-          <w:rFonts w:ascii="Arial" w:eastAsia="Times New Roman" w:hAnsi="Arial" w:cs="Arial"/>
+          <w:rFonts w:eastAsia="Times New Roman" w:cs="Arial"/>
           <w:color w:val="222222"/>
           <w:sz w:val="24"/>
           <w:szCs w:val="24"/>
@@ -1364,7 +1364,7 @@
       </w:r>
       <w:r>
         <w:rPr>
-          <w:rFonts w:ascii="Arial" w:eastAsia="Times New Roman" w:hAnsi="Arial" w:cs="Arial"/>
+          <w:rFonts w:eastAsia="Times New Roman" w:cs="Arial"/>
           <w:color w:val="222222"/>
           <w:sz w:val="24"/>
           <w:szCs w:val="24"/>
@@ -1374,7 +1374,7 @@
       </w:r>
       <w:r>
         <w:rPr>
-          <w:rFonts w:ascii="Arial" w:eastAsia="Times New Roman" w:hAnsi="Arial" w:cs="Arial"/>
+          <w:rFonts w:eastAsia="Times New Roman" w:cs="Arial"/>
           <w:color w:val="222222"/>
           <w:sz w:val="24"/>
           <w:szCs w:val="24"/>
@@ -1382,6 +1382,50 @@
         </w:rPr>
         <w:t xml:space="preserve"> references.</w:t>
       </w:r>
+    </w:p>
+    <w:p>
+      <w:pPr>
+        <w:pStyle w:val="Heading1"/>
+        <w:rPr>
+          <w:rFonts w:cs="Arial"/>
+        </w:rPr>
+      </w:pPr>
+      <w:r>
+        <w:rPr>
+          <w:rFonts w:cs="Arial"/>
+        </w:rPr>
+        <w:lastRenderedPageBreak/>
+        <w:t xml:space="preserve">Cover </w:t>
+      </w:r>
+      <w:r>
+        <w:rPr>
+          <w:rFonts w:cs="Arial"/>
+        </w:rPr>
+        <w:t>L</w:t>
+      </w:r>
+      <w:r>
+        <w:rPr>
+          <w:rFonts w:cs="Arial"/>
+        </w:rPr>
+        <w:t>etter</w:t>
+      </w:r>
+    </w:p>
+    <w:p>
+      <w:r>
+        <w:br w:type="page"/>
+      </w:r>
+    </w:p>
+    <w:p>
+      <w:pPr>
+        <w:spacing w:before="100" w:beforeAutospacing="1" w:after="100" w:afterAutospacing="1" w:line="240" w:lineRule="auto"/>
+        <w:rPr>
+          <w:rFonts w:eastAsia="Times New Roman" w:cs="Arial"/>
+          <w:color w:val="222222"/>
+          <w:sz w:val="24"/>
+          <w:szCs w:val="24"/>
+          <w:lang w:eastAsia="en-CA"/>
+        </w:rPr>
+      </w:pPr>
     </w:p>
     <w:sectPr>
       <w:pgSz w:w="12240" w:h="15840"/>
@@ -2607,6 +2651,10 @@
   <w:style w:type="paragraph" w:default="1" w:styleId="Normal">
     <w:name w:val="Normal"/>
     <w:qFormat/>
+    <w:rsid w:val="00C46A47"/>
+    <w:rPr>
+      <w:rFonts w:ascii="Arial" w:hAnsi="Arial"/>
+    </w:rPr>
   </w:style>
   <w:style w:type="paragraph" w:styleId="Heading1">
     <w:name w:val="heading 1"/>
@@ -2614,13 +2662,13 @@
     <w:link w:val="Heading1Char"/>
     <w:uiPriority w:val="9"/>
     <w:qFormat/>
-    <w:rsid w:val="0032415E"/>
+    <w:rsid w:val="00C46A47"/>
     <w:pPr>
       <w:spacing w:before="100" w:beforeAutospacing="1" w:after="100" w:afterAutospacing="1" w:line="240" w:lineRule="auto"/>
       <w:outlineLvl w:val="0"/>
     </w:pPr>
     <w:rPr>
-      <w:rFonts w:ascii="Times New Roman" w:eastAsia="Times New Roman" w:hAnsi="Times New Roman" w:cs="Times New Roman"/>
+      <w:rFonts w:eastAsia="Times New Roman" w:cs="Times New Roman"/>
       <w:b/>
       <w:bCs/>
       <w:kern w:val="36"/>
@@ -2701,9 +2749,9 @@
     <w:basedOn w:val="DefaultParagraphFont"/>
     <w:link w:val="Heading1"/>
     <w:uiPriority w:val="9"/>
-    <w:rsid w:val="0032415E"/>
+    <w:rsid w:val="00C46A47"/>
     <w:rPr>
-      <w:rFonts w:ascii="Times New Roman" w:eastAsia="Times New Roman" w:hAnsi="Times New Roman" w:cs="Times New Roman"/>
+      <w:rFonts w:ascii="Arial" w:eastAsia="Times New Roman" w:hAnsi="Arial" w:cs="Times New Roman"/>
       <w:b/>
       <w:bCs/>
       <w:kern w:val="36"/>
@@ -2866,6 +2914,18 @@
     <w:link w:val="Footer"/>
     <w:uiPriority w:val="99"/>
     <w:rsid w:val="00C347A3"/>
+  </w:style>
+  <w:style w:type="paragraph" w:styleId="NoSpacing">
+    <w:name w:val="No Spacing"/>
+    <w:uiPriority w:val="1"/>
+    <w:qFormat/>
+    <w:rsid w:val="00C46A47"/>
+    <w:pPr>
+      <w:spacing w:after="0" w:line="240" w:lineRule="auto"/>
+    </w:pPr>
+    <w:rPr>
+      <w:rFonts w:ascii="Arial" w:hAnsi="Arial"/>
+    </w:rPr>
   </w:style>
 </w:styles>
 </file>

</xml_diff>